<commit_message>
#757 Enhance Application section
</commit_message>
<xml_diff>
--- a/zv/ZV.docx
+++ b/zv/ZV.docx
@@ -68,7 +68,212 @@
         <w:t>correctness</w:t>
       </w:r>
       <w:r>
-        <w:t xml:space="preserve"> of</w:t>
+        <w:t xml:space="preserve"> of </w:t>
+      </w:r>
+      <w:r>
+        <w:rPr>
+          <w:b/>
+          <w:bCs/>
+        </w:rPr>
+        <w:t>complex business logic</w:t>
+      </w:r>
+      <w:r>
+        <w:t xml:space="preserve"> is critical.</w:t>
+      </w:r>
+    </w:p>
+    <w:p>
+      <w:pPr>
+        <w:pStyle w:val="ListParagraph"/>
+        <w:numPr>
+          <w:ilvl w:val="1"/>
+          <w:numId w:val="1"/>
+        </w:numPr>
+      </w:pPr>
+      <w:r>
+        <w:t xml:space="preserve">Traditional </w:t>
+      </w:r>
+      <w:r>
+        <w:rPr>
+          <w:b/>
+          <w:bCs/>
+        </w:rPr>
+        <w:t>manual testing</w:t>
+      </w:r>
+      <w:r>
+        <w:t xml:space="preserve"> approaches struggle with coverage and scalability</w:t>
+      </w:r>
+    </w:p>
+    <w:p>
+      <w:pPr>
+        <w:pStyle w:val="ListParagraph"/>
+        <w:numPr>
+          <w:ilvl w:val="1"/>
+          <w:numId w:val="1"/>
+        </w:numPr>
+      </w:pPr>
+      <w:r>
+        <w:rPr>
+          <w:b/>
+          <w:bCs/>
+        </w:rPr>
+        <w:t>Incomplete tests</w:t>
+      </w:r>
+      <w:r>
+        <w:t xml:space="preserve"> can lead to </w:t>
+      </w:r>
+      <w:r>
+        <w:rPr>
+          <w:b/>
+          <w:bCs/>
+        </w:rPr>
+        <w:t>undetected defects</w:t>
+      </w:r>
+      <w:r>
+        <w:t xml:space="preserve"> in critical applications.</w:t>
+      </w:r>
+    </w:p>
+    <w:p>
+      <w:pPr>
+        <w:pStyle w:val="ListParagraph"/>
+        <w:numPr>
+          <w:ilvl w:val="0"/>
+          <w:numId w:val="1"/>
+        </w:numPr>
+        <w:rPr>
+          <w:b/>
+          <w:bCs/>
+        </w:rPr>
+      </w:pPr>
+      <w:r>
+        <w:rPr>
+          <w:b/>
+          <w:bCs/>
+        </w:rPr>
+        <w:t>Cause-Effect Graphs in Testing</w:t>
+      </w:r>
+    </w:p>
+    <w:p>
+      <w:pPr>
+        <w:pStyle w:val="ListParagraph"/>
+        <w:numPr>
+          <w:ilvl w:val="1"/>
+          <w:numId w:val="1"/>
+        </w:numPr>
+      </w:pPr>
+      <w:r>
+        <w:t>Provide a structured way to model business logic and dependencies</w:t>
+      </w:r>
+      <w:r>
+        <w:t>.</w:t>
+      </w:r>
+    </w:p>
+    <w:p>
+      <w:pPr>
+        <w:pStyle w:val="ListParagraph"/>
+        <w:numPr>
+          <w:ilvl w:val="1"/>
+          <w:numId w:val="1"/>
+        </w:numPr>
+      </w:pPr>
+      <w:r>
+        <w:t>Visualize relationships between causes (inputs) and effects (outputs) effectively</w:t>
+      </w:r>
+      <w:r>
+        <w:t>.</w:t>
+      </w:r>
+    </w:p>
+    <w:p>
+      <w:pPr>
+        <w:pStyle w:val="ListParagraph"/>
+        <w:numPr>
+          <w:ilvl w:val="1"/>
+          <w:numId w:val="1"/>
+        </w:numPr>
+      </w:pPr>
+      <w:r>
+        <w:t>Current methods for generating test cases are manual, inefficient, and lack scalability.</w:t>
+      </w:r>
+    </w:p>
+    <w:p>
+      <w:pPr>
+        <w:pStyle w:val="Heading1"/>
+      </w:pPr>
+      <w:r>
+        <w:t>Objectives</w:t>
+      </w:r>
+    </w:p>
+    <w:p>
+      <w:pPr>
+        <w:pStyle w:val="ListParagraph"/>
+        <w:numPr>
+          <w:ilvl w:val="0"/>
+          <w:numId w:val="1"/>
+        </w:numPr>
+      </w:pPr>
+      <w:r>
+        <w:t xml:space="preserve">Develop an automated framework for transforming </w:t>
+      </w:r>
+      <w:r>
+        <w:rPr>
+          <w:b/>
+          <w:bCs/>
+        </w:rPr>
+        <w:t>textual</w:t>
+      </w:r>
+      <w:r>
+        <w:t xml:space="preserve"> cause-effect graphs into:</w:t>
+      </w:r>
+    </w:p>
+    <w:p>
+      <w:pPr>
+        <w:pStyle w:val="ListParagraph"/>
+        <w:numPr>
+          <w:ilvl w:val="1"/>
+          <w:numId w:val="1"/>
+        </w:numPr>
+      </w:pPr>
+      <w:r>
+        <w:t>Logical formulas.</w:t>
+      </w:r>
+    </w:p>
+    <w:p>
+      <w:pPr>
+        <w:pStyle w:val="ListParagraph"/>
+        <w:numPr>
+          <w:ilvl w:val="1"/>
+          <w:numId w:val="1"/>
+        </w:numPr>
+      </w:pPr>
+      <w:r>
+        <w:t>Decision table.</w:t>
+      </w:r>
+    </w:p>
+    <w:p>
+      <w:pPr>
+        <w:pStyle w:val="ListParagraph"/>
+        <w:numPr>
+          <w:ilvl w:val="1"/>
+          <w:numId w:val="1"/>
+        </w:numPr>
+      </w:pPr>
+      <w:r>
+        <w:t>Optimized test sets.</w:t>
+      </w:r>
+    </w:p>
+    <w:p>
+      <w:pPr>
+        <w:pStyle w:val="ListParagraph"/>
+        <w:numPr>
+          <w:ilvl w:val="0"/>
+          <w:numId w:val="1"/>
+        </w:numPr>
+      </w:pPr>
+      <w:r>
+        <w:rPr>
+          <w:b/>
+          <w:bCs/>
+        </w:rPr>
+        <w:t>Improve test coverage</w:t>
       </w:r>
       <w:r>
         <w:t xml:space="preserve"> </w:t>
@@ -78,61 +283,18 @@
           <w:b/>
           <w:bCs/>
         </w:rPr>
-        <w:t>complex business logic</w:t>
-      </w:r>
-      <w:r>
-        <w:t xml:space="preserve"> is critical.</w:t>
-      </w:r>
-    </w:p>
-    <w:p>
-      <w:pPr>
-        <w:pStyle w:val="ListParagraph"/>
-        <w:numPr>
-          <w:ilvl w:val="1"/>
-          <w:numId w:val="1"/>
-        </w:numPr>
-      </w:pPr>
-      <w:r>
-        <w:t xml:space="preserve">Traditional </w:t>
-      </w:r>
-      <w:r>
-        <w:rPr>
-          <w:b/>
-          <w:bCs/>
-        </w:rPr>
-        <w:t>manual testing</w:t>
-      </w:r>
-      <w:r>
-        <w:t xml:space="preserve"> approaches struggle with coverage and scalability</w:t>
-      </w:r>
-    </w:p>
-    <w:p>
-      <w:pPr>
-        <w:pStyle w:val="ListParagraph"/>
-        <w:numPr>
-          <w:ilvl w:val="1"/>
-          <w:numId w:val="1"/>
-        </w:numPr>
-      </w:pPr>
-      <w:r>
-        <w:rPr>
-          <w:b/>
-          <w:bCs/>
-        </w:rPr>
-        <w:t>Incomplete tests</w:t>
-      </w:r>
-      <w:r>
-        <w:t xml:space="preserve"> can lead to </w:t>
-      </w:r>
-      <w:r>
-        <w:rPr>
-          <w:b/>
-          <w:bCs/>
-        </w:rPr>
-        <w:t>undetected defects</w:t>
-      </w:r>
-      <w:r>
-        <w:t xml:space="preserve"> in critical applications.</w:t>
+        <w:t>and minimize manual effort</w:t>
+      </w:r>
+      <w:r>
+        <w:t xml:space="preserve"> in validating business-critical applications.</w:t>
+      </w:r>
+    </w:p>
+    <w:p>
+      <w:pPr>
+        <w:pStyle w:val="Heading1"/>
+      </w:pPr>
+      <w:r>
+        <w:t>Problem Statement</w:t>
       </w:r>
     </w:p>
     <w:p>
@@ -142,29 +304,60 @@
           <w:ilvl w:val="0"/>
           <w:numId w:val="1"/>
         </w:numPr>
-        <w:rPr>
-          <w:b/>
-          <w:bCs/>
-        </w:rPr>
-      </w:pPr>
-      <w:r>
-        <w:rPr>
-          <w:b/>
-          <w:bCs/>
-        </w:rPr>
-        <w:t>Cause-Effect Graphs in Testing</w:t>
-      </w:r>
-    </w:p>
-    <w:p>
-      <w:pPr>
-        <w:pStyle w:val="ListParagraph"/>
-        <w:numPr>
-          <w:ilvl w:val="1"/>
-          <w:numId w:val="1"/>
-        </w:numPr>
-      </w:pPr>
-      <w:r>
-        <w:t>Provide a structured way to model business logic and dependencies</w:t>
+      </w:pPr>
+      <w:r>
+        <w:t>Challenges in Testing Complex Systems</w:t>
+      </w:r>
+    </w:p>
+    <w:p>
+      <w:pPr>
+        <w:pStyle w:val="ListParagraph"/>
+        <w:numPr>
+          <w:ilvl w:val="1"/>
+          <w:numId w:val="1"/>
+        </w:numPr>
+      </w:pPr>
+      <w:r>
+        <w:t xml:space="preserve">Ensuring </w:t>
+      </w:r>
+      <w:r>
+        <w:rPr>
+          <w:b/>
+          <w:bCs/>
+        </w:rPr>
+        <w:t>business logic accuracy</w:t>
+      </w:r>
+      <w:r>
+        <w:t xml:space="preserve"> is difficult in modern, interconnected systems.</w:t>
+      </w:r>
+    </w:p>
+    <w:p>
+      <w:pPr>
+        <w:pStyle w:val="ListParagraph"/>
+        <w:numPr>
+          <w:ilvl w:val="1"/>
+          <w:numId w:val="1"/>
+        </w:numPr>
+      </w:pPr>
+      <w:r>
+        <w:t xml:space="preserve">Traditional manual testing struggles with </w:t>
+      </w:r>
+      <w:r>
+        <w:rPr>
+          <w:b/>
+          <w:bCs/>
+        </w:rPr>
+        <w:t>scalability</w:t>
+      </w:r>
+      <w:r>
+        <w:t xml:space="preserve"> and </w:t>
+      </w:r>
+      <w:r>
+        <w:rPr>
+          <w:b/>
+          <w:bCs/>
+        </w:rPr>
+        <w:t>completeness</w:t>
       </w:r>
       <w:r>
         <w:t>.</w:t>
@@ -174,12 +367,500 @@
       <w:pPr>
         <w:pStyle w:val="ListParagraph"/>
         <w:numPr>
-          <w:ilvl w:val="1"/>
-          <w:numId w:val="1"/>
-        </w:numPr>
-      </w:pPr>
-      <w:r>
-        <w:t>Visualize relationships between causes (inputs) and effects (outputs) effectively</w:t>
+          <w:ilvl w:val="0"/>
+          <w:numId w:val="1"/>
+        </w:numPr>
+      </w:pPr>
+      <w:r>
+        <w:t>Cause-Effect Graphs</w:t>
+      </w:r>
+    </w:p>
+    <w:p>
+      <w:pPr>
+        <w:pStyle w:val="ListParagraph"/>
+        <w:numPr>
+          <w:ilvl w:val="1"/>
+          <w:numId w:val="1"/>
+        </w:numPr>
+      </w:pPr>
+      <w:r>
+        <w:t>Strength</w:t>
+      </w:r>
+    </w:p>
+    <w:p>
+      <w:pPr>
+        <w:pStyle w:val="ListParagraph"/>
+        <w:numPr>
+          <w:ilvl w:val="2"/>
+          <w:numId w:val="1"/>
+        </w:numPr>
+      </w:pPr>
+      <w:r>
+        <w:t xml:space="preserve">Provide a </w:t>
+      </w:r>
+      <w:r>
+        <w:rPr>
+          <w:b/>
+          <w:bCs/>
+        </w:rPr>
+        <w:t>structured</w:t>
+      </w:r>
+      <w:r>
+        <w:t xml:space="preserve"> and </w:t>
+      </w:r>
+      <w:r>
+        <w:rPr>
+          <w:b/>
+          <w:bCs/>
+        </w:rPr>
+        <w:t>visual</w:t>
+      </w:r>
+      <w:r>
+        <w:t xml:space="preserve"> representation of relationships between causes (inputs) and effects (outputs).</w:t>
+      </w:r>
+    </w:p>
+    <w:p>
+      <w:pPr>
+        <w:pStyle w:val="ListParagraph"/>
+        <w:numPr>
+          <w:ilvl w:val="2"/>
+          <w:numId w:val="1"/>
+        </w:numPr>
+      </w:pPr>
+      <w:r>
+        <w:t xml:space="preserve">Aid in </w:t>
+      </w:r>
+      <w:r>
+        <w:rPr>
+          <w:b/>
+          <w:bCs/>
+        </w:rPr>
+        <w:t>understanding</w:t>
+      </w:r>
+      <w:r>
+        <w:t xml:space="preserve"> and modeling complex dependencies.</w:t>
+      </w:r>
+    </w:p>
+    <w:p>
+      <w:pPr>
+        <w:pStyle w:val="ListParagraph"/>
+        <w:numPr>
+          <w:ilvl w:val="1"/>
+          <w:numId w:val="1"/>
+        </w:numPr>
+      </w:pPr>
+      <w:r>
+        <w:t>Challenge</w:t>
+      </w:r>
+    </w:p>
+    <w:p>
+      <w:pPr>
+        <w:pStyle w:val="ListParagraph"/>
+        <w:numPr>
+          <w:ilvl w:val="2"/>
+          <w:numId w:val="1"/>
+        </w:numPr>
+      </w:pPr>
+      <w:r>
+        <w:t xml:space="preserve">Transitioning from </w:t>
+      </w:r>
+      <w:r>
+        <w:rPr>
+          <w:b/>
+          <w:bCs/>
+        </w:rPr>
+        <w:t>visual</w:t>
+      </w:r>
+      <w:r>
+        <w:t xml:space="preserve"> cause-effect graphs to </w:t>
+      </w:r>
+      <w:r>
+        <w:rPr>
+          <w:b/>
+          <w:bCs/>
+        </w:rPr>
+        <w:t>actionable</w:t>
+      </w:r>
+      <w:r>
+        <w:t xml:space="preserve"> test cases is cumbersome.</w:t>
+      </w:r>
+    </w:p>
+    <w:p>
+      <w:pPr>
+        <w:pStyle w:val="ListParagraph"/>
+        <w:numPr>
+          <w:ilvl w:val="2"/>
+          <w:numId w:val="1"/>
+        </w:numPr>
+      </w:pPr>
+      <w:r>
+        <w:t xml:space="preserve">Current methods rely on </w:t>
+      </w:r>
+      <w:r>
+        <w:rPr>
+          <w:b/>
+          <w:bCs/>
+        </w:rPr>
+        <w:t>manual</w:t>
+      </w:r>
+      <w:r>
+        <w:t xml:space="preserve"> processes or hard-to-scale specialized solutions.</w:t>
+      </w:r>
+    </w:p>
+    <w:p>
+      <w:pPr>
+        <w:pStyle w:val="Heading1"/>
+      </w:pPr>
+      <w:proofErr w:type="spellStart"/>
+      <w:r>
+        <w:t>Metholodgy</w:t>
+      </w:r>
+      <w:proofErr w:type="spellEnd"/>
+    </w:p>
+    <w:p>
+      <w:pPr>
+        <w:pStyle w:val="ListParagraph"/>
+        <w:numPr>
+          <w:ilvl w:val="0"/>
+          <w:numId w:val="1"/>
+        </w:numPr>
+      </w:pPr>
+      <w:r>
+        <w:t>Key Steps</w:t>
+      </w:r>
+    </w:p>
+    <w:p>
+      <w:pPr>
+        <w:pStyle w:val="ListParagraph"/>
+        <w:numPr>
+          <w:ilvl w:val="1"/>
+          <w:numId w:val="1"/>
+        </w:numPr>
+      </w:pPr>
+      <w:r>
+        <w:rPr>
+          <w:b/>
+          <w:bCs/>
+        </w:rPr>
+        <w:lastRenderedPageBreak/>
+        <w:t>Text-Based Input</w:t>
+      </w:r>
+      <w:r>
+        <w:t>: Users define cause-effect relationships in a structured textual format.</w:t>
+      </w:r>
+    </w:p>
+    <w:p>
+      <w:pPr>
+        <w:pStyle w:val="ListParagraph"/>
+        <w:numPr>
+          <w:ilvl w:val="1"/>
+          <w:numId w:val="1"/>
+        </w:numPr>
+      </w:pPr>
+      <w:r>
+        <w:rPr>
+          <w:b/>
+          <w:bCs/>
+        </w:rPr>
+        <w:t>Graph Model Creation</w:t>
+      </w:r>
+      <w:r>
+        <w:t>: Parse input into a cause-effect graph representing logical relationships.</w:t>
+      </w:r>
+    </w:p>
+    <w:p>
+      <w:pPr>
+        <w:pStyle w:val="ListParagraph"/>
+        <w:numPr>
+          <w:ilvl w:val="1"/>
+          <w:numId w:val="1"/>
+        </w:numPr>
+      </w:pPr>
+      <w:r>
+        <w:rPr>
+          <w:b/>
+          <w:bCs/>
+        </w:rPr>
+        <w:t>Logic Transformation</w:t>
+      </w:r>
+      <w:r>
+        <w:t>: Convert graphs into logical formulas (e.g., DNF).</w:t>
+      </w:r>
+    </w:p>
+    <w:p>
+      <w:pPr>
+        <w:pStyle w:val="ListParagraph"/>
+        <w:numPr>
+          <w:ilvl w:val="1"/>
+          <w:numId w:val="1"/>
+        </w:numPr>
+      </w:pPr>
+      <w:r>
+        <w:rPr>
+          <w:b/>
+          <w:bCs/>
+        </w:rPr>
+        <w:t>Optimization</w:t>
+      </w:r>
+      <w:r>
+        <w:t>: Simplify and refine formulas to reduce redundancy and complexity.</w:t>
+      </w:r>
+    </w:p>
+    <w:p>
+      <w:pPr>
+        <w:pStyle w:val="ListParagraph"/>
+        <w:numPr>
+          <w:ilvl w:val="1"/>
+          <w:numId w:val="1"/>
+        </w:numPr>
+      </w:pPr>
+      <w:r>
+        <w:rPr>
+          <w:b/>
+          <w:bCs/>
+        </w:rPr>
+        <w:t>Decision Table Generation</w:t>
+      </w:r>
+      <w:r>
+        <w:t>: Translate optimized logic into decision tables for test case derivation.</w:t>
+      </w:r>
+    </w:p>
+    <w:p>
+      <w:pPr>
+        <w:pStyle w:val="ListParagraph"/>
+        <w:numPr>
+          <w:ilvl w:val="1"/>
+          <w:numId w:val="1"/>
+        </w:numPr>
+      </w:pPr>
+      <w:r>
+        <w:rPr>
+          <w:b/>
+          <w:bCs/>
+        </w:rPr>
+        <w:t>Automated Test Case Creation</w:t>
+      </w:r>
+      <w:r>
+        <w:t>: Produce test sets for validating business logic.</w:t>
+      </w:r>
+    </w:p>
+    <w:p>
+      <w:pPr>
+        <w:pStyle w:val="ListParagraph"/>
+        <w:numPr>
+          <w:ilvl w:val="0"/>
+          <w:numId w:val="1"/>
+        </w:numPr>
+      </w:pPr>
+      <w:r>
+        <w:t>Highlights</w:t>
+      </w:r>
+    </w:p>
+    <w:p>
+      <w:pPr>
+        <w:pStyle w:val="ListParagraph"/>
+        <w:numPr>
+          <w:ilvl w:val="1"/>
+          <w:numId w:val="1"/>
+        </w:numPr>
+      </w:pPr>
+      <w:r>
+        <w:t>Focus</w:t>
+      </w:r>
+      <w:r>
+        <w:t xml:space="preserve"> </w:t>
+      </w:r>
+      <w:r>
+        <w:t>on</w:t>
+      </w:r>
+      <w:r>
+        <w:t xml:space="preserve"> </w:t>
+      </w:r>
+      <w:r>
+        <w:t>minimizing</w:t>
+      </w:r>
+      <w:r>
+        <w:t xml:space="preserve"> </w:t>
+      </w:r>
+      <w:r>
+        <w:t>manual intervention</w:t>
+      </w:r>
+      <w:r>
+        <w:t xml:space="preserve"> </w:t>
+      </w:r>
+      <w:r>
+        <w:t>through</w:t>
+      </w:r>
+      <w:r>
+        <w:t xml:space="preserve"> </w:t>
+      </w:r>
+      <w:r>
+        <w:t>automation.</w:t>
+      </w:r>
+    </w:p>
+    <w:p>
+      <w:pPr>
+        <w:pStyle w:val="ListParagraph"/>
+        <w:numPr>
+          <w:ilvl w:val="1"/>
+          <w:numId w:val="1"/>
+        </w:numPr>
+      </w:pPr>
+      <w:r>
+        <w:t>Supports</w:t>
+      </w:r>
+      <w:r>
+        <w:t xml:space="preserve"> </w:t>
+      </w:r>
+      <w:r>
+        <w:t>large</w:t>
+      </w:r>
+      <w:r>
+        <w:t xml:space="preserve"> </w:t>
+      </w:r>
+      <w:r>
+        <w:t>and</w:t>
+      </w:r>
+      <w:r>
+        <w:t xml:space="preserve"> </w:t>
+      </w:r>
+      <w:r>
+        <w:t>complex</w:t>
+      </w:r>
+      <w:r>
+        <w:t xml:space="preserve"> </w:t>
+      </w:r>
+      <w:r>
+        <w:t>rule</w:t>
+      </w:r>
+      <w:r>
+        <w:t xml:space="preserve"> </w:t>
+      </w:r>
+      <w:r>
+        <w:t>systems</w:t>
+      </w:r>
+      <w:r>
+        <w:t xml:space="preserve"> </w:t>
+      </w:r>
+      <w:r>
+        <w:t>with</w:t>
+      </w:r>
+      <w:r>
+        <w:t xml:space="preserve"> </w:t>
+      </w:r>
+      <w:r>
+        <w:t>performance</w:t>
+      </w:r>
+      <w:r>
+        <w:t xml:space="preserve"> </w:t>
+      </w:r>
+      <w:r>
+        <w:t>optimizations</w:t>
+      </w:r>
+    </w:p>
+    <w:p>
+      <w:pPr>
+        <w:pStyle w:val="ListParagraph"/>
+        <w:numPr>
+          <w:ilvl w:val="0"/>
+          <w:numId w:val="1"/>
+        </w:numPr>
+      </w:pPr>
+      <w:r>
+        <w:t>Outcome</w:t>
+      </w:r>
+    </w:p>
+    <w:p>
+      <w:pPr>
+        <w:pStyle w:val="ListParagraph"/>
+        <w:numPr>
+          <w:ilvl w:val="1"/>
+          <w:numId w:val="1"/>
+        </w:numPr>
+      </w:pPr>
+      <w:r>
+        <w:t>Seamless</w:t>
+      </w:r>
+      <w:r>
+        <w:t xml:space="preserve"> </w:t>
+      </w:r>
+      <w:r>
+        <w:t>transition</w:t>
+      </w:r>
+      <w:r>
+        <w:t xml:space="preserve"> </w:t>
+      </w:r>
+      <w:r>
+        <w:t>from</w:t>
+      </w:r>
+      <w:r>
+        <w:t xml:space="preserve"> </w:t>
+      </w:r>
+      <w:r>
+        <w:t>textual inputs</w:t>
+      </w:r>
+      <w:r>
+        <w:t xml:space="preserve"> </w:t>
+      </w:r>
+      <w:r>
+        <w:t>to</w:t>
+      </w:r>
+      <w:r>
+        <w:t xml:space="preserve"> </w:t>
+      </w:r>
+      <w:r>
+        <w:t>actionable</w:t>
+      </w:r>
+      <w:r>
+        <w:t xml:space="preserve"> </w:t>
+      </w:r>
+      <w:r>
+        <w:t>test</w:t>
+      </w:r>
+      <w:r>
+        <w:t xml:space="preserve"> </w:t>
+      </w:r>
+      <w:r>
+        <w:t>cases.</w:t>
+      </w:r>
+    </w:p>
+    <w:p>
+      <w:pPr>
+        <w:pStyle w:val="Heading1"/>
+      </w:pPr>
+      <w:r>
+        <w:t>Application Architecture</w:t>
+      </w:r>
+    </w:p>
+    <w:p>
+      <w:pPr>
+        <w:pStyle w:val="ListParagraph"/>
+        <w:numPr>
+          <w:ilvl w:val="0"/>
+          <w:numId w:val="1"/>
+        </w:numPr>
+      </w:pPr>
+      <w:r>
+        <w:t>Front-End</w:t>
+      </w:r>
+    </w:p>
+    <w:p>
+      <w:pPr>
+        <w:pStyle w:val="ListParagraph"/>
+        <w:numPr>
+          <w:ilvl w:val="1"/>
+          <w:numId w:val="1"/>
+        </w:numPr>
+      </w:pPr>
+      <w:r>
+        <w:t xml:space="preserve">Built with React for </w:t>
+      </w:r>
+      <w:r>
+        <w:rPr>
+          <w:b/>
+          <w:bCs/>
+        </w:rPr>
+        <w:t>dynamic user interaction</w:t>
       </w:r>
       <w:r>
         <w:t>.</w:t>
@@ -194,7 +875,289 @@
         </w:numPr>
       </w:pPr>
       <w:r>
-        <w:t>Current methods for generating test cases are manual, inefficient, and lack scalability.</w:t>
+        <w:t xml:space="preserve">Intuitive </w:t>
+      </w:r>
+      <w:r>
+        <w:rPr>
+          <w:b/>
+          <w:bCs/>
+        </w:rPr>
+        <w:t>graph visualization</w:t>
+      </w:r>
+      <w:r>
+        <w:t xml:space="preserve"> and editing tools.</w:t>
+      </w:r>
+    </w:p>
+    <w:p>
+      <w:pPr>
+        <w:pStyle w:val="ListParagraph"/>
+        <w:numPr>
+          <w:ilvl w:val="1"/>
+          <w:numId w:val="1"/>
+        </w:numPr>
+      </w:pPr>
+      <w:r>
+        <w:t xml:space="preserve">Real-time </w:t>
+      </w:r>
+      <w:r>
+        <w:rPr>
+          <w:b/>
+          <w:bCs/>
+        </w:rPr>
+        <w:t>syntax highlighting</w:t>
+      </w:r>
+      <w:r>
+        <w:t xml:space="preserve"> and </w:t>
+      </w:r>
+      <w:r>
+        <w:rPr>
+          <w:b/>
+          <w:bCs/>
+        </w:rPr>
+        <w:t>error feedback</w:t>
+      </w:r>
+      <w:r>
+        <w:t xml:space="preserve"> with Monaco Editor.</w:t>
+      </w:r>
+    </w:p>
+    <w:p>
+      <w:pPr>
+        <w:pStyle w:val="ListParagraph"/>
+        <w:numPr>
+          <w:ilvl w:val="0"/>
+          <w:numId w:val="1"/>
+        </w:numPr>
+      </w:pPr>
+      <w:r>
+        <w:t>Back-End</w:t>
+      </w:r>
+    </w:p>
+    <w:p>
+      <w:pPr>
+        <w:pStyle w:val="ListParagraph"/>
+        <w:numPr>
+          <w:ilvl w:val="1"/>
+          <w:numId w:val="1"/>
+        </w:numPr>
+      </w:pPr>
+      <w:r>
+        <w:t xml:space="preserve">Implements core </w:t>
+      </w:r>
+      <w:r>
+        <w:rPr>
+          <w:b/>
+          <w:bCs/>
+        </w:rPr>
+        <w:t>business logic</w:t>
+      </w:r>
+      <w:r>
+        <w:t xml:space="preserve"> processing.</w:t>
+      </w:r>
+    </w:p>
+    <w:p>
+      <w:pPr>
+        <w:pStyle w:val="ListParagraph"/>
+        <w:numPr>
+          <w:ilvl w:val="1"/>
+          <w:numId w:val="1"/>
+        </w:numPr>
+      </w:pPr>
+      <w:r>
+        <w:t xml:space="preserve">Parses </w:t>
+      </w:r>
+      <w:r>
+        <w:rPr>
+          <w:b/>
+          <w:bCs/>
+        </w:rPr>
+        <w:t xml:space="preserve">textual </w:t>
+      </w:r>
+      <w:proofErr w:type="gramStart"/>
+      <w:r>
+        <w:rPr>
+          <w:b/>
+          <w:bCs/>
+        </w:rPr>
+        <w:t>inputs</w:t>
+      </w:r>
+      <w:proofErr w:type="gramEnd"/>
+      <w:r>
+        <w:t xml:space="preserve"> into graph models.</w:t>
+      </w:r>
+    </w:p>
+    <w:p>
+      <w:pPr>
+        <w:pStyle w:val="ListParagraph"/>
+        <w:numPr>
+          <w:ilvl w:val="1"/>
+          <w:numId w:val="1"/>
+        </w:numPr>
+      </w:pPr>
+      <w:proofErr w:type="gramStart"/>
+      <w:r>
+        <w:t>Converts</w:t>
+      </w:r>
+      <w:proofErr w:type="gramEnd"/>
+      <w:r>
+        <w:t xml:space="preserve"> graph models into </w:t>
+      </w:r>
+      <w:r>
+        <w:rPr>
+          <w:b/>
+          <w:bCs/>
+        </w:rPr>
+        <w:t>logical formulas</w:t>
+      </w:r>
+      <w:r>
+        <w:t xml:space="preserve"> and </w:t>
+      </w:r>
+      <w:r>
+        <w:rPr>
+          <w:b/>
+          <w:bCs/>
+        </w:rPr>
+        <w:t>decision tables</w:t>
+      </w:r>
+      <w:r>
+        <w:t>.</w:t>
+      </w:r>
+    </w:p>
+    <w:p>
+      <w:pPr>
+        <w:pStyle w:val="ListParagraph"/>
+        <w:numPr>
+          <w:ilvl w:val="1"/>
+          <w:numId w:val="1"/>
+        </w:numPr>
+      </w:pPr>
+      <w:proofErr w:type="gramStart"/>
+      <w:r>
+        <w:t>Manages</w:t>
+      </w:r>
+      <w:proofErr w:type="gramEnd"/>
+      <w:r>
+        <w:t xml:space="preserve"> communication with </w:t>
+      </w:r>
+      <w:r>
+        <w:rPr>
+          <w:b/>
+          <w:bCs/>
+        </w:rPr>
+        <w:t>Kotlin Language Server</w:t>
+      </w:r>
+      <w:r>
+        <w:t>.</w:t>
+      </w:r>
+    </w:p>
+    <w:p>
+      <w:pPr>
+        <w:pStyle w:val="ListParagraph"/>
+        <w:numPr>
+          <w:ilvl w:val="0"/>
+          <w:numId w:val="1"/>
+        </w:numPr>
+      </w:pPr>
+      <w:r>
+        <w:t>Deployment Infrastructure</w:t>
+      </w:r>
+    </w:p>
+    <w:p>
+      <w:pPr>
+        <w:pStyle w:val="ListParagraph"/>
+        <w:numPr>
+          <w:ilvl w:val="1"/>
+          <w:numId w:val="1"/>
+        </w:numPr>
+      </w:pPr>
+      <w:proofErr w:type="spellStart"/>
+      <w:r>
+        <w:rPr>
+          <w:b/>
+          <w:bCs/>
+        </w:rPr>
+        <w:t>Dockerized</w:t>
+      </w:r>
+      <w:proofErr w:type="spellEnd"/>
+      <w:r>
+        <w:t xml:space="preserve"> environment for easy scaling and distribution.</w:t>
+      </w:r>
+    </w:p>
+    <w:p>
+      <w:pPr>
+        <w:pStyle w:val="ListParagraph"/>
+        <w:numPr>
+          <w:ilvl w:val="1"/>
+          <w:numId w:val="1"/>
+        </w:numPr>
+      </w:pPr>
+      <w:r>
+        <w:t xml:space="preserve">Automated </w:t>
+      </w:r>
+      <w:r>
+        <w:rPr>
+          <w:b/>
+          <w:bCs/>
+        </w:rPr>
+        <w:t>pipelines</w:t>
+      </w:r>
+      <w:r>
+        <w:t xml:space="preserve"> via Azure DevOps for build, test, and deployment.</w:t>
+      </w:r>
+    </w:p>
+    <w:p>
+      <w:pPr>
+        <w:pStyle w:val="ListParagraph"/>
+        <w:numPr>
+          <w:ilvl w:val="0"/>
+          <w:numId w:val="1"/>
+        </w:numPr>
+      </w:pPr>
+      <w:r>
+        <w:t>Communication Flow</w:t>
+      </w:r>
+    </w:p>
+    <w:p>
+      <w:pPr>
+        <w:pStyle w:val="ListParagraph"/>
+        <w:numPr>
+          <w:ilvl w:val="1"/>
+          <w:numId w:val="1"/>
+        </w:numPr>
+      </w:pPr>
+      <w:r>
+        <w:t>Two-Way Communication</w:t>
+      </w:r>
+    </w:p>
+    <w:p>
+      <w:pPr>
+        <w:pStyle w:val="ListParagraph"/>
+        <w:numPr>
+          <w:ilvl w:val="1"/>
+          <w:numId w:val="1"/>
+        </w:numPr>
+      </w:pPr>
+      <w:r>
+        <w:t xml:space="preserve">Front-End &lt;-&gt; Back-End via HTTP/HTTPS and </w:t>
+      </w:r>
+      <w:proofErr w:type="spellStart"/>
+      <w:r>
+        <w:t>WebSockets</w:t>
+      </w:r>
+      <w:proofErr w:type="spellEnd"/>
+      <w:r>
+        <w:t>.</w:t>
+      </w:r>
+    </w:p>
+    <w:p>
+      <w:pPr>
+        <w:pStyle w:val="ListParagraph"/>
+        <w:numPr>
+          <w:ilvl w:val="1"/>
+          <w:numId w:val="1"/>
+        </w:numPr>
+      </w:pPr>
+      <w:r>
+        <w:t>Back-End manages multiple processes for real-time processing.</w:t>
       </w:r>
     </w:p>
     <w:p>
@@ -202,7 +1165,7 @@
         <w:pStyle w:val="Heading1"/>
       </w:pPr>
       <w:r>
-        <w:t>Objectives</w:t>
+        <w:t>Core Features</w:t>
       </w:r>
     </w:p>
     <w:p>
@@ -214,53 +1177,61 @@
         </w:numPr>
       </w:pPr>
       <w:r>
-        <w:t xml:space="preserve">Develop an automated framework for transforming </w:t>
-      </w:r>
-      <w:r>
-        <w:rPr>
-          <w:b/>
-          <w:bCs/>
-        </w:rPr>
-        <w:t>textual</w:t>
-      </w:r>
-      <w:r>
-        <w:t xml:space="preserve"> cause-effect graphs into:</w:t>
-      </w:r>
-    </w:p>
-    <w:p>
-      <w:pPr>
-        <w:pStyle w:val="ListParagraph"/>
-        <w:numPr>
-          <w:ilvl w:val="1"/>
-          <w:numId w:val="1"/>
-        </w:numPr>
-      </w:pPr>
-      <w:r>
-        <w:t>Logical formulas.</w:t>
-      </w:r>
-    </w:p>
-    <w:p>
-      <w:pPr>
-        <w:pStyle w:val="ListParagraph"/>
-        <w:numPr>
-          <w:ilvl w:val="1"/>
-          <w:numId w:val="1"/>
-        </w:numPr>
-      </w:pPr>
-      <w:r>
-        <w:t>Decision table.</w:t>
-      </w:r>
-    </w:p>
-    <w:p>
-      <w:pPr>
-        <w:pStyle w:val="ListParagraph"/>
-        <w:numPr>
-          <w:ilvl w:val="1"/>
-          <w:numId w:val="1"/>
-        </w:numPr>
-      </w:pPr>
-      <w:r>
-        <w:t>Optimized test sets.</w:t>
+        <w:t>Textual Cause-Effect Graph Editing</w:t>
+      </w:r>
+    </w:p>
+    <w:p>
+      <w:pPr>
+        <w:pStyle w:val="ListParagraph"/>
+        <w:numPr>
+          <w:ilvl w:val="1"/>
+          <w:numId w:val="1"/>
+        </w:numPr>
+      </w:pPr>
+      <w:r>
+        <w:t xml:space="preserve">Allows users to define complex </w:t>
+      </w:r>
+      <w:r>
+        <w:rPr>
+          <w:b/>
+          <w:bCs/>
+        </w:rPr>
+        <w:t>business logic</w:t>
+      </w:r>
+      <w:r>
+        <w:t xml:space="preserve"> through a simple textual </w:t>
+      </w:r>
+      <w:r>
+        <w:rPr>
+          <w:b/>
+          <w:bCs/>
+        </w:rPr>
+        <w:t>representation</w:t>
+      </w:r>
+      <w:r>
+        <w:t>.</w:t>
+      </w:r>
+    </w:p>
+    <w:p>
+      <w:pPr>
+        <w:pStyle w:val="ListParagraph"/>
+        <w:numPr>
+          <w:ilvl w:val="1"/>
+          <w:numId w:val="1"/>
+        </w:numPr>
+      </w:pPr>
+      <w:r>
+        <w:t xml:space="preserve">Supports </w:t>
+      </w:r>
+      <w:r>
+        <w:rPr>
+          <w:b/>
+          <w:bCs/>
+        </w:rPr>
+        <w:t>intuitive syntax</w:t>
+      </w:r>
+      <w:r>
+        <w:t xml:space="preserve"> for defining causes, effects, and logical relationships.</w:t>
       </w:r>
     </w:p>
     <w:p>
@@ -272,32 +1243,36 @@
         </w:numPr>
       </w:pPr>
       <w:r>
-        <w:rPr>
-          <w:b/>
-          <w:bCs/>
-        </w:rPr>
-        <w:t>Improve test coverage</w:t>
-      </w:r>
-      <w:r>
-        <w:t xml:space="preserve"> </w:t>
-      </w:r>
-      <w:r>
-        <w:rPr>
-          <w:b/>
-          <w:bCs/>
-        </w:rPr>
-        <w:t>and minimize manual effort</w:t>
-      </w:r>
-      <w:r>
-        <w:t xml:space="preserve"> in validating business-critical applications.</w:t>
-      </w:r>
-    </w:p>
-    <w:p>
-      <w:pPr>
-        <w:pStyle w:val="Heading1"/>
-      </w:pPr>
-      <w:r>
-        <w:t>Problem Statement</w:t>
+        <w:t xml:space="preserve">Real-Time </w:t>
+      </w:r>
+      <w:r>
+        <w:rPr>
+          <w:b/>
+          <w:bCs/>
+        </w:rPr>
+        <w:t>Syntax Checking</w:t>
+      </w:r>
+      <w:r>
+        <w:t xml:space="preserve"> and </w:t>
+      </w:r>
+      <w:r>
+        <w:rPr>
+          <w:b/>
+          <w:bCs/>
+        </w:rPr>
+        <w:t>IntelliSense</w:t>
+      </w:r>
+    </w:p>
+    <w:p>
+      <w:pPr>
+        <w:pStyle w:val="ListParagraph"/>
+        <w:numPr>
+          <w:ilvl w:val="1"/>
+          <w:numId w:val="1"/>
+        </w:numPr>
+      </w:pPr>
+      <w:r>
+        <w:t>Integrated Monaco Editor with real-time feedback and error checking.</w:t>
       </w:r>
     </w:p>
     <w:p>
@@ -309,61 +1284,30 @@
         </w:numPr>
       </w:pPr>
       <w:r>
-        <w:t>Challenges in Testing Complex Systems</w:t>
-      </w:r>
-    </w:p>
-    <w:p>
-      <w:pPr>
-        <w:pStyle w:val="ListParagraph"/>
-        <w:numPr>
-          <w:ilvl w:val="1"/>
-          <w:numId w:val="1"/>
-        </w:numPr>
-      </w:pPr>
-      <w:r>
-        <w:t xml:space="preserve">Ensuring </w:t>
-      </w:r>
-      <w:r>
-        <w:rPr>
-          <w:b/>
-          <w:bCs/>
-        </w:rPr>
-        <w:t>business logic accuracy</w:t>
-      </w:r>
-      <w:r>
-        <w:t xml:space="preserve"> is difficult in modern, interconnected systems.</w:t>
-      </w:r>
-    </w:p>
-    <w:p>
-      <w:pPr>
-        <w:pStyle w:val="ListParagraph"/>
-        <w:numPr>
-          <w:ilvl w:val="1"/>
-          <w:numId w:val="1"/>
-        </w:numPr>
-      </w:pPr>
-      <w:r>
-        <w:t xml:space="preserve">Traditional manual testing struggles with </w:t>
-      </w:r>
-      <w:r>
-        <w:rPr>
-          <w:b/>
-          <w:bCs/>
-        </w:rPr>
-        <w:t>scalability</w:t>
-      </w:r>
-      <w:r>
-        <w:t xml:space="preserve"> and </w:t>
-      </w:r>
-      <w:r>
-        <w:rPr>
-          <w:b/>
-          <w:bCs/>
-        </w:rPr>
-        <w:t>completeness</w:t>
-      </w:r>
-      <w:r>
-        <w:t>.</w:t>
+        <w:t>Visual Graph Representation</w:t>
+      </w:r>
+    </w:p>
+    <w:p>
+      <w:pPr>
+        <w:pStyle w:val="ListParagraph"/>
+        <w:numPr>
+          <w:ilvl w:val="1"/>
+          <w:numId w:val="1"/>
+        </w:numPr>
+      </w:pPr>
+      <w:r>
+        <w:lastRenderedPageBreak/>
+        <w:t xml:space="preserve">Interactive and dynamic </w:t>
+      </w:r>
+      <w:r>
+        <w:rPr>
+          <w:b/>
+          <w:bCs/>
+        </w:rPr>
+        <w:t>graph visualization</w:t>
+      </w:r>
+      <w:r>
+        <w:t xml:space="preserve"> for better understanding of business logic.</w:t>
       </w:r>
     </w:p>
     <w:p>
@@ -375,139 +1319,73 @@
         </w:numPr>
       </w:pPr>
       <w:r>
-        <w:t>Cause-Effect Graphs</w:t>
-      </w:r>
-    </w:p>
-    <w:p>
-      <w:pPr>
-        <w:pStyle w:val="ListParagraph"/>
-        <w:numPr>
-          <w:ilvl w:val="1"/>
-          <w:numId w:val="1"/>
-        </w:numPr>
-      </w:pPr>
-      <w:r>
-        <w:t>Strength</w:t>
-      </w:r>
-    </w:p>
-    <w:p>
-      <w:pPr>
-        <w:pStyle w:val="ListParagraph"/>
-        <w:numPr>
-          <w:ilvl w:val="2"/>
-          <w:numId w:val="1"/>
-        </w:numPr>
-      </w:pPr>
-      <w:r>
-        <w:t xml:space="preserve">Provide a </w:t>
-      </w:r>
-      <w:r>
-        <w:rPr>
-          <w:b/>
-          <w:bCs/>
-        </w:rPr>
-        <w:t>structured</w:t>
-      </w:r>
-      <w:r>
-        <w:t xml:space="preserve"> and </w:t>
-      </w:r>
-      <w:r>
-        <w:rPr>
-          <w:b/>
-          <w:bCs/>
-        </w:rPr>
-        <w:t>visual</w:t>
-      </w:r>
-      <w:r>
-        <w:t xml:space="preserve"> representation of relationships between causes (inputs) and effects (outputs).</w:t>
-      </w:r>
-    </w:p>
-    <w:p>
-      <w:pPr>
-        <w:pStyle w:val="ListParagraph"/>
-        <w:numPr>
-          <w:ilvl w:val="2"/>
-          <w:numId w:val="1"/>
-        </w:numPr>
-      </w:pPr>
-      <w:r>
-        <w:t xml:space="preserve">Aid in </w:t>
-      </w:r>
-      <w:r>
-        <w:rPr>
-          <w:b/>
-          <w:bCs/>
-        </w:rPr>
-        <w:t>understanding</w:t>
-      </w:r>
-      <w:r>
-        <w:t xml:space="preserve"> and modeling complex dependencies.</w:t>
-      </w:r>
-    </w:p>
-    <w:p>
-      <w:pPr>
-        <w:pStyle w:val="ListParagraph"/>
-        <w:numPr>
-          <w:ilvl w:val="1"/>
-          <w:numId w:val="1"/>
-        </w:numPr>
-      </w:pPr>
-      <w:r>
-        <w:t>Challenge</w:t>
-      </w:r>
-    </w:p>
-    <w:p>
-      <w:pPr>
-        <w:pStyle w:val="ListParagraph"/>
-        <w:numPr>
-          <w:ilvl w:val="2"/>
-          <w:numId w:val="1"/>
-        </w:numPr>
-      </w:pPr>
-      <w:r>
-        <w:t xml:space="preserve">Transitioning from </w:t>
-      </w:r>
-      <w:r>
-        <w:rPr>
-          <w:b/>
-          <w:bCs/>
-        </w:rPr>
-        <w:t>visual</w:t>
-      </w:r>
-      <w:r>
-        <w:t xml:space="preserve"> cause-effect graphs to </w:t>
-      </w:r>
-      <w:r>
-        <w:rPr>
-          <w:b/>
-          <w:bCs/>
-        </w:rPr>
-        <w:t>actionable</w:t>
-      </w:r>
-      <w:r>
-        <w:t xml:space="preserve"> test cases is cumbersome.</w:t>
-      </w:r>
-    </w:p>
-    <w:p>
-      <w:pPr>
-        <w:pStyle w:val="ListParagraph"/>
-        <w:numPr>
-          <w:ilvl w:val="2"/>
-          <w:numId w:val="1"/>
-        </w:numPr>
-      </w:pPr>
-      <w:r>
-        <w:t xml:space="preserve">Current methods rely on </w:t>
-      </w:r>
-      <w:r>
-        <w:rPr>
-          <w:b/>
-          <w:bCs/>
-        </w:rPr>
-        <w:t>manual</w:t>
-      </w:r>
-      <w:r>
-        <w:t xml:space="preserve"> processes or hard-to-scale specialized solutions.</w:t>
+        <w:t>Decision Table Generation</w:t>
+      </w:r>
+    </w:p>
+    <w:p>
+      <w:pPr>
+        <w:pStyle w:val="ListParagraph"/>
+        <w:numPr>
+          <w:ilvl w:val="1"/>
+          <w:numId w:val="1"/>
+        </w:numPr>
+      </w:pPr>
+      <w:r>
+        <w:t xml:space="preserve">Convert </w:t>
+      </w:r>
+      <w:r>
+        <w:rPr>
+          <w:b/>
+          <w:bCs/>
+        </w:rPr>
+        <w:t>DNF</w:t>
+      </w:r>
+      <w:r>
+        <w:t xml:space="preserve"> rules into testable </w:t>
+      </w:r>
+      <w:r>
+        <w:rPr>
+          <w:b/>
+          <w:bCs/>
+        </w:rPr>
+        <w:t>decision table</w:t>
+      </w:r>
+      <w:r>
+        <w:t xml:space="preserve"> columns for optimized test case generation.</w:t>
+      </w:r>
+    </w:p>
+    <w:p>
+      <w:pPr>
+        <w:pStyle w:val="ListParagraph"/>
+        <w:numPr>
+          <w:ilvl w:val="0"/>
+          <w:numId w:val="1"/>
+        </w:numPr>
+      </w:pPr>
+      <w:r>
+        <w:t>GPT Export</w:t>
+      </w:r>
+    </w:p>
+    <w:p>
+      <w:pPr>
+        <w:pStyle w:val="ListParagraph"/>
+        <w:numPr>
+          <w:ilvl w:val="1"/>
+          <w:numId w:val="1"/>
+        </w:numPr>
+      </w:pPr>
+      <w:r>
+        <w:t xml:space="preserve">Convert the decision table output into a </w:t>
+      </w:r>
+      <w:r>
+        <w:rPr>
+          <w:b/>
+          <w:bCs/>
+        </w:rPr>
+        <w:t>GPT</w:t>
+      </w:r>
+      <w:r>
+        <w:t xml:space="preserve"> structure format to generate Boundary Value Analysis (BVA)-based test cases.</w:t>
       </w:r>
     </w:p>
     <w:sectPr>

</xml_diff>

<commit_message>
#757 Enhance Results section
</commit_message>
<xml_diff>
--- a/zv/ZV.docx
+++ b/zv/ZV.docx
@@ -511,11 +511,9 @@
       <w:pPr>
         <w:pStyle w:val="Heading1"/>
       </w:pPr>
-      <w:proofErr w:type="spellStart"/>
       <w:r>
         <w:t>Metholodgy</w:t>
       </w:r>
-      <w:proofErr w:type="spellEnd"/>
     </w:p>
     <w:p>
       <w:pPr>
@@ -970,17 +968,8 @@
           <w:b/>
           <w:bCs/>
         </w:rPr>
-        <w:t xml:space="preserve">textual </w:t>
-      </w:r>
-      <w:proofErr w:type="gramStart"/>
-      <w:r>
-        <w:rPr>
-          <w:b/>
-          <w:bCs/>
-        </w:rPr>
-        <w:t>inputs</w:t>
-      </w:r>
-      <w:proofErr w:type="gramEnd"/>
+        <w:t>textual inputs</w:t>
+      </w:r>
       <w:r>
         <w:t xml:space="preserve"> into graph models.</w:t>
       </w:r>
@@ -993,13 +982,8 @@
           <w:numId w:val="1"/>
         </w:numPr>
       </w:pPr>
-      <w:proofErr w:type="gramStart"/>
-      <w:r>
-        <w:t>Converts</w:t>
-      </w:r>
-      <w:proofErr w:type="gramEnd"/>
-      <w:r>
-        <w:t xml:space="preserve"> graph models into </w:t>
+      <w:r>
+        <w:t xml:space="preserve">Converts graph models into </w:t>
       </w:r>
       <w:r>
         <w:rPr>
@@ -1030,13 +1014,8 @@
           <w:numId w:val="1"/>
         </w:numPr>
       </w:pPr>
-      <w:proofErr w:type="gramStart"/>
-      <w:r>
-        <w:t>Manages</w:t>
-      </w:r>
-      <w:proofErr w:type="gramEnd"/>
-      <w:r>
-        <w:t xml:space="preserve"> communication with </w:t>
+      <w:r>
+        <w:t xml:space="preserve">Manages communication with </w:t>
       </w:r>
       <w:r>
         <w:rPr>
@@ -1069,7 +1048,6 @@
           <w:numId w:val="1"/>
         </w:numPr>
       </w:pPr>
-      <w:proofErr w:type="spellStart"/>
       <w:r>
         <w:rPr>
           <w:b/>
@@ -1077,7 +1055,6 @@
         </w:rPr>
         <w:t>Dockerized</w:t>
       </w:r>
-      <w:proofErr w:type="spellEnd"/>
       <w:r>
         <w:t xml:space="preserve"> environment for easy scaling and distribution.</w:t>
       </w:r>
@@ -1137,15 +1114,7 @@
         </w:numPr>
       </w:pPr>
       <w:r>
-        <w:t xml:space="preserve">Front-End &lt;-&gt; Back-End via HTTP/HTTPS and </w:t>
-      </w:r>
-      <w:proofErr w:type="spellStart"/>
-      <w:r>
-        <w:t>WebSockets</w:t>
-      </w:r>
-      <w:proofErr w:type="spellEnd"/>
-      <w:r>
-        <w:t>.</w:t>
+        <w:t>Front-End &lt;-&gt; Back-End via HTTP/HTTPS and WebSockets.</w:t>
       </w:r>
     </w:p>
     <w:p>
@@ -1388,6 +1357,672 @@
         <w:t xml:space="preserve"> structure format to generate Boundary Value Analysis (BVA)-based test cases.</w:t>
       </w:r>
     </w:p>
+    <w:p>
+      <w:pPr>
+        <w:pStyle w:val="Heading1"/>
+      </w:pPr>
+      <w:r>
+        <w:t>Results</w:t>
+      </w:r>
+    </w:p>
+    <w:p>
+      <w:pPr>
+        <w:pStyle w:val="ListParagraph"/>
+        <w:numPr>
+          <w:ilvl w:val="0"/>
+          <w:numId w:val="1"/>
+        </w:numPr>
+      </w:pPr>
+      <w:r>
+        <w:t>Performance Efficiency</w:t>
+      </w:r>
+    </w:p>
+    <w:p>
+      <w:pPr>
+        <w:pStyle w:val="ListParagraph"/>
+        <w:numPr>
+          <w:ilvl w:val="1"/>
+          <w:numId w:val="1"/>
+        </w:numPr>
+      </w:pPr>
+      <w:r>
+        <w:t xml:space="preserve">Efficient performance even with </w:t>
+      </w:r>
+      <w:r>
+        <w:rPr>
+          <w:b/>
+          <w:bCs/>
+        </w:rPr>
+        <w:t>large datasets</w:t>
+      </w:r>
+      <w:r>
+        <w:t>, though slow client-side rendering for large results.</w:t>
+      </w:r>
+    </w:p>
+    <w:p>
+      <w:pPr>
+        <w:pStyle w:val="ListParagraph"/>
+        <w:numPr>
+          <w:ilvl w:val="0"/>
+          <w:numId w:val="1"/>
+        </w:numPr>
+      </w:pPr>
+      <w:r>
+        <w:t>Transformation Accuracy</w:t>
+      </w:r>
+    </w:p>
+    <w:p>
+      <w:pPr>
+        <w:pStyle w:val="ListParagraph"/>
+        <w:numPr>
+          <w:ilvl w:val="1"/>
+          <w:numId w:val="1"/>
+        </w:numPr>
+      </w:pPr>
+      <w:r>
+        <w:t xml:space="preserve">100\% </w:t>
+      </w:r>
+      <w:r>
+        <w:rPr>
+          <w:b/>
+          <w:bCs/>
+        </w:rPr>
+        <w:t>accuracy</w:t>
+      </w:r>
+      <w:r>
+        <w:t xml:space="preserve"> for simple rules with a single cause.</w:t>
+      </w:r>
+    </w:p>
+    <w:p>
+      <w:pPr>
+        <w:pStyle w:val="ListParagraph"/>
+        <w:numPr>
+          <w:ilvl w:val="1"/>
+          <w:numId w:val="1"/>
+        </w:numPr>
+      </w:pPr>
+      <w:r>
+        <w:rPr>
+          <w:b/>
+          <w:bCs/>
+        </w:rPr>
+        <w:t>Reliable transformations</w:t>
+      </w:r>
+      <w:r>
+        <w:t xml:space="preserve"> for nested rules and logical operators (AND, OR, NOT).</w:t>
+      </w:r>
+    </w:p>
+    <w:p>
+      <w:pPr>
+        <w:pStyle w:val="ListParagraph"/>
+        <w:numPr>
+          <w:ilvl w:val="1"/>
+          <w:numId w:val="1"/>
+        </w:numPr>
+      </w:pPr>
+      <w:r>
+        <w:t xml:space="preserve">Effective error handling with </w:t>
+      </w:r>
+      <w:r>
+        <w:rPr>
+          <w:b/>
+          <w:bCs/>
+        </w:rPr>
+        <w:t>clear</w:t>
+      </w:r>
+      <w:r>
+        <w:t xml:space="preserve"> </w:t>
+      </w:r>
+      <w:r>
+        <w:rPr>
+          <w:b/>
+          <w:bCs/>
+        </w:rPr>
+        <w:t>notifications</w:t>
+      </w:r>
+      <w:r>
+        <w:t xml:space="preserve"> for syntax and logical errors.</w:t>
+      </w:r>
+    </w:p>
+    <w:p>
+      <w:pPr>
+        <w:pStyle w:val="ListParagraph"/>
+        <w:numPr>
+          <w:ilvl w:val="0"/>
+          <w:numId w:val="1"/>
+        </w:numPr>
+      </w:pPr>
+      <w:r>
+        <w:t>Scalability and Responsiveness</w:t>
+      </w:r>
+    </w:p>
+    <w:p>
+      <w:pPr>
+        <w:pStyle w:val="ListParagraph"/>
+        <w:numPr>
+          <w:ilvl w:val="1"/>
+          <w:numId w:val="1"/>
+        </w:numPr>
+      </w:pPr>
+      <w:r>
+        <w:t xml:space="preserve">Concurrent Usage: Handles moderate </w:t>
+      </w:r>
+      <w:r>
+        <w:rPr>
+          <w:b/>
+          <w:bCs/>
+        </w:rPr>
+        <w:t>user concurrency</w:t>
+      </w:r>
+      <w:r>
+        <w:t xml:space="preserve"> with minimal delay.</w:t>
+      </w:r>
+    </w:p>
+    <w:p>
+      <w:pPr>
+        <w:pStyle w:val="ListParagraph"/>
+        <w:numPr>
+          <w:ilvl w:val="1"/>
+          <w:numId w:val="1"/>
+        </w:numPr>
+      </w:pPr>
+      <w:r>
+        <w:t xml:space="preserve">Performance drops with high concurrency (50+ simultaneous sessions), indicating need for further </w:t>
+      </w:r>
+      <w:r>
+        <w:rPr>
+          <w:b/>
+          <w:bCs/>
+        </w:rPr>
+        <w:t>scalability</w:t>
+      </w:r>
+      <w:r>
+        <w:t xml:space="preserve"> solutions.</w:t>
+      </w:r>
+    </w:p>
+    <w:p>
+      <w:pPr>
+        <w:pStyle w:val="ListParagraph"/>
+        <w:numPr>
+          <w:ilvl w:val="0"/>
+          <w:numId w:val="1"/>
+        </w:numPr>
+      </w:pPr>
+      <w:r>
+        <w:t>Usability</w:t>
+      </w:r>
+    </w:p>
+    <w:p>
+      <w:pPr>
+        <w:pStyle w:val="ListParagraph"/>
+        <w:numPr>
+          <w:ilvl w:val="1"/>
+          <w:numId w:val="1"/>
+        </w:numPr>
+      </w:pPr>
+      <w:r>
+        <w:t>Intuitive user interface with real-time error notifications.</w:t>
+      </w:r>
+    </w:p>
+    <w:p>
+      <w:pPr>
+        <w:pStyle w:val="ListParagraph"/>
+        <w:numPr>
+          <w:ilvl w:val="1"/>
+          <w:numId w:val="1"/>
+        </w:numPr>
+      </w:pPr>
+      <w:r>
+        <w:t xml:space="preserve">Easy transformation from </w:t>
+      </w:r>
+      <w:r>
+        <w:rPr>
+          <w:b/>
+          <w:bCs/>
+        </w:rPr>
+        <w:t>cause-effect</w:t>
+      </w:r>
+      <w:r>
+        <w:t xml:space="preserve"> graphs to </w:t>
+      </w:r>
+      <w:r>
+        <w:rPr>
+          <w:b/>
+          <w:bCs/>
+        </w:rPr>
+        <w:t>decision tables</w:t>
+      </w:r>
+      <w:r>
+        <w:t xml:space="preserve"> and </w:t>
+      </w:r>
+      <w:r>
+        <w:rPr>
+          <w:b/>
+          <w:bCs/>
+        </w:rPr>
+        <w:t>test cases.</w:t>
+      </w:r>
+    </w:p>
+    <w:p>
+      <w:pPr>
+        <w:pStyle w:val="Heading1"/>
+      </w:pPr>
+      <w:r>
+        <w:t>Contributions</w:t>
+      </w:r>
+    </w:p>
+    <w:p>
+      <w:pPr>
+        <w:pStyle w:val="ListParagraph"/>
+        <w:numPr>
+          <w:ilvl w:val="0"/>
+          <w:numId w:val="1"/>
+        </w:numPr>
+      </w:pPr>
+      <w:r>
+        <w:t>Custom Graph-Based Language</w:t>
+      </w:r>
+    </w:p>
+    <w:p>
+      <w:pPr>
+        <w:pStyle w:val="ListParagraph"/>
+        <w:numPr>
+          <w:ilvl w:val="1"/>
+          <w:numId w:val="1"/>
+        </w:numPr>
+      </w:pPr>
+      <w:r>
+        <w:t xml:space="preserve">Developed using </w:t>
+      </w:r>
+      <w:r>
+        <w:rPr>
+          <w:b/>
+          <w:bCs/>
+        </w:rPr>
+        <w:t>Kotlin’s DSL</w:t>
+      </w:r>
+      <w:r>
+        <w:t xml:space="preserve"> capabilities for flexible modeling of cause-effect relationships and logical rules.</w:t>
+      </w:r>
+    </w:p>
+    <w:p>
+      <w:pPr>
+        <w:pStyle w:val="ListParagraph"/>
+        <w:numPr>
+          <w:ilvl w:val="0"/>
+          <w:numId w:val="1"/>
+        </w:numPr>
+      </w:pPr>
+      <w:r>
+        <w:t>Modular React Front-End</w:t>
+      </w:r>
+    </w:p>
+    <w:p>
+      <w:pPr>
+        <w:pStyle w:val="ListParagraph"/>
+        <w:numPr>
+          <w:ilvl w:val="1"/>
+          <w:numId w:val="1"/>
+        </w:numPr>
+      </w:pPr>
+      <w:r>
+        <w:t xml:space="preserve">Created an </w:t>
+      </w:r>
+      <w:r>
+        <w:rPr>
+          <w:b/>
+          <w:bCs/>
+        </w:rPr>
+        <w:t>interactive</w:t>
+      </w:r>
+      <w:r>
+        <w:t xml:space="preserve">, </w:t>
+      </w:r>
+      <w:r>
+        <w:rPr>
+          <w:b/>
+          <w:bCs/>
+        </w:rPr>
+        <w:t>user-friendly</w:t>
+      </w:r>
+      <w:r>
+        <w:t xml:space="preserve"> interface for defining, visualizing, and transforming cause-effect graphs.</w:t>
+      </w:r>
+    </w:p>
+    <w:p>
+      <w:pPr>
+        <w:pStyle w:val="ListParagraph"/>
+        <w:numPr>
+          <w:ilvl w:val="0"/>
+          <w:numId w:val="1"/>
+        </w:numPr>
+      </w:pPr>
+      <w:r>
+        <w:t>Back-End Logic Processing</w:t>
+      </w:r>
+    </w:p>
+    <w:p>
+      <w:pPr>
+        <w:pStyle w:val="ListParagraph"/>
+        <w:numPr>
+          <w:ilvl w:val="1"/>
+          <w:numId w:val="1"/>
+        </w:numPr>
+      </w:pPr>
+      <w:r>
+        <w:t xml:space="preserve">Built a </w:t>
+      </w:r>
+      <w:r>
+        <w:rPr>
+          <w:b/>
+          <w:bCs/>
+        </w:rPr>
+        <w:t>robust</w:t>
+      </w:r>
+      <w:r>
+        <w:t xml:space="preserve"> server-side system to handle complex rule transformations into logical formulas and decision tables.</w:t>
+      </w:r>
+    </w:p>
+    <w:p>
+      <w:pPr>
+        <w:pStyle w:val="ListParagraph"/>
+        <w:numPr>
+          <w:ilvl w:val="0"/>
+          <w:numId w:val="1"/>
+        </w:numPr>
+      </w:pPr>
+      <w:r>
+        <w:t>Automated Development Process</w:t>
+      </w:r>
+    </w:p>
+    <w:p>
+      <w:pPr>
+        <w:pStyle w:val="ListParagraph"/>
+        <w:numPr>
+          <w:ilvl w:val="1"/>
+          <w:numId w:val="1"/>
+        </w:numPr>
+      </w:pPr>
+      <w:r>
+        <w:rPr>
+          <w:b/>
+          <w:bCs/>
+        </w:rPr>
+        <w:t>Azure Pipelines</w:t>
+      </w:r>
+      <w:r>
+        <w:t xml:space="preserve"> for build processes, and deployment workflows.</w:t>
+      </w:r>
+    </w:p>
+    <w:p>
+      <w:pPr>
+        <w:pStyle w:val="ListParagraph"/>
+        <w:numPr>
+          <w:ilvl w:val="1"/>
+          <w:numId w:val="1"/>
+        </w:numPr>
+      </w:pPr>
+      <w:r>
+        <w:t xml:space="preserve">Usage of </w:t>
+      </w:r>
+      <w:r>
+        <w:rPr>
+          <w:b/>
+          <w:bCs/>
+        </w:rPr>
+        <w:t>Docker</w:t>
+      </w:r>
+      <w:r>
+        <w:t xml:space="preserve"> to ensure scalability and streamlined updates.</w:t>
+      </w:r>
+    </w:p>
+    <w:p>
+      <w:pPr>
+        <w:pStyle w:val="ListParagraph"/>
+        <w:numPr>
+          <w:ilvl w:val="0"/>
+          <w:numId w:val="1"/>
+        </w:numPr>
+      </w:pPr>
+      <w:r>
+        <w:t>Optimized Test Generation</w:t>
+      </w:r>
+    </w:p>
+    <w:p>
+      <w:pPr>
+        <w:pStyle w:val="ListParagraph"/>
+        <w:numPr>
+          <w:ilvl w:val="1"/>
+          <w:numId w:val="1"/>
+        </w:numPr>
+      </w:pPr>
+      <w:r>
+        <w:t>Seamless conversion of logical rules into decision tables and optimized outputs.</w:t>
+      </w:r>
+    </w:p>
+    <w:p>
+      <w:pPr>
+        <w:pStyle w:val="ListParagraph"/>
+        <w:numPr>
+          <w:ilvl w:val="0"/>
+          <w:numId w:val="1"/>
+        </w:numPr>
+      </w:pPr>
+      <w:r>
+        <w:t>Strong Foundation for Further Development</w:t>
+      </w:r>
+    </w:p>
+    <w:p>
+      <w:pPr>
+        <w:pStyle w:val="ListParagraph"/>
+        <w:numPr>
+          <w:ilvl w:val="1"/>
+          <w:numId w:val="1"/>
+        </w:numPr>
+      </w:pPr>
+      <w:r>
+        <w:t>Solid base for ongoing testing, scalability</w:t>
+      </w:r>
+      <w:r>
+        <w:t xml:space="preserve"> </w:t>
+      </w:r>
+      <w:r>
+        <w:rPr>
+          <w:b/>
+          <w:bCs/>
+        </w:rPr>
+        <w:t>improvements</w:t>
+      </w:r>
+      <w:r>
+        <w:t xml:space="preserve">, and </w:t>
+      </w:r>
+      <w:r>
+        <w:rPr>
+          <w:b/>
+          <w:bCs/>
+        </w:rPr>
+        <w:t>future features</w:t>
+      </w:r>
+      <w:r>
+        <w:t>.</w:t>
+      </w:r>
+    </w:p>
+    <w:p>
+      <w:pPr>
+        <w:pStyle w:val="Heading1"/>
+      </w:pPr>
+      <w:r>
+        <w:lastRenderedPageBreak/>
+        <w:t>Limitations</w:t>
+      </w:r>
+    </w:p>
+    <w:p>
+      <w:pPr>
+        <w:pStyle w:val="ListParagraph"/>
+        <w:numPr>
+          <w:ilvl w:val="0"/>
+          <w:numId w:val="1"/>
+        </w:numPr>
+      </w:pPr>
+      <w:r>
+        <w:t>Lack of Persisten</w:t>
+      </w:r>
+      <w:r>
+        <w:t>t</w:t>
+      </w:r>
+      <w:r>
+        <w:t xml:space="preserve"> Data Storage</w:t>
+      </w:r>
+    </w:p>
+    <w:p>
+      <w:pPr>
+        <w:pStyle w:val="ListParagraph"/>
+        <w:numPr>
+          <w:ilvl w:val="1"/>
+          <w:numId w:val="1"/>
+        </w:numPr>
+      </w:pPr>
+      <w:r>
+        <w:t>Currently unable to save user progress and historical data, limiting reuse and continuity across sessions.</w:t>
+      </w:r>
+    </w:p>
+    <w:p>
+      <w:pPr>
+        <w:pStyle w:val="ListParagraph"/>
+        <w:numPr>
+          <w:ilvl w:val="0"/>
+          <w:numId w:val="1"/>
+        </w:numPr>
+      </w:pPr>
+      <w:r>
+        <w:t>Language Server Integration</w:t>
+      </w:r>
+    </w:p>
+    <w:p>
+      <w:pPr>
+        <w:pStyle w:val="ListParagraph"/>
+        <w:numPr>
+          <w:ilvl w:val="1"/>
+          <w:numId w:val="1"/>
+        </w:numPr>
+      </w:pPr>
+      <w:r>
+        <w:t>While functional, further improvements are needed for enhanced syntax support, error handling, and helpful hints in the editor.</w:t>
+      </w:r>
+    </w:p>
+    <w:p>
+      <w:pPr>
+        <w:pStyle w:val="ListParagraph"/>
+        <w:numPr>
+          <w:ilvl w:val="0"/>
+          <w:numId w:val="1"/>
+        </w:numPr>
+      </w:pPr>
+      <w:r>
+        <w:t>Scalability Challenges</w:t>
+      </w:r>
+    </w:p>
+    <w:p>
+      <w:pPr>
+        <w:pStyle w:val="ListParagraph"/>
+        <w:numPr>
+          <w:ilvl w:val="1"/>
+          <w:numId w:val="1"/>
+        </w:numPr>
+      </w:pPr>
+      <w:r>
+        <w:t>High concurrent usage and extensive client-server interactions require further enhancements for better scalability.</w:t>
+      </w:r>
+    </w:p>
+    <w:p>
+      <w:pPr>
+        <w:pStyle w:val="Heading1"/>
+      </w:pPr>
+      <w:r>
+        <w:t>Conclusion</w:t>
+      </w:r>
+    </w:p>
+    <w:p>
+      <w:pPr>
+        <w:pStyle w:val="ListParagraph"/>
+        <w:numPr>
+          <w:ilvl w:val="0"/>
+          <w:numId w:val="1"/>
+        </w:numPr>
+      </w:pPr>
+      <w:r>
+        <w:t>Successfully developed a tool for cause-effect graph creation and testing.</w:t>
+      </w:r>
+    </w:p>
+    <w:p>
+      <w:pPr>
+        <w:pStyle w:val="ListParagraph"/>
+        <w:numPr>
+          <w:ilvl w:val="0"/>
+          <w:numId w:val="1"/>
+        </w:numPr>
+      </w:pPr>
+      <w:r>
+        <w:t>Validated functionality and performance with large datasets.</w:t>
+      </w:r>
+    </w:p>
+    <w:p>
+      <w:pPr>
+        <w:pStyle w:val="Heading1"/>
+      </w:pPr>
+      <w:r>
+        <w:t>Future Work</w:t>
+      </w:r>
+    </w:p>
+    <w:p>
+      <w:pPr>
+        <w:pStyle w:val="ListParagraph"/>
+        <w:numPr>
+          <w:ilvl w:val="0"/>
+          <w:numId w:val="1"/>
+        </w:numPr>
+      </w:pPr>
+      <w:r>
+        <w:t>Persistent data storage, user and session management</w:t>
+      </w:r>
+    </w:p>
+    <w:p>
+      <w:pPr>
+        <w:pStyle w:val="ListParagraph"/>
+        <w:numPr>
+          <w:ilvl w:val="0"/>
+          <w:numId w:val="1"/>
+        </w:numPr>
+      </w:pPr>
+      <w:r>
+        <w:t>Improved processing capacity</w:t>
+      </w:r>
+    </w:p>
+    <w:p>
+      <w:pPr>
+        <w:pStyle w:val="ListParagraph"/>
+        <w:numPr>
+          <w:ilvl w:val="0"/>
+          <w:numId w:val="1"/>
+        </w:numPr>
+      </w:pPr>
+      <w:r>
+        <w:t>Enhanced editor features</w:t>
+      </w:r>
+    </w:p>
+    <w:p>
+      <w:pPr>
+        <w:pStyle w:val="ListParagraph"/>
+        <w:numPr>
+          <w:ilvl w:val="0"/>
+          <w:numId w:val="1"/>
+        </w:numPr>
+      </w:pPr>
+      <w:r>
+        <w:t>Integration with external test generation tools</w:t>
+      </w:r>
+    </w:p>
+    <w:p/>
     <w:sectPr>
       <w:pgSz w:w="12240" w:h="15840"/>
       <w:pgMar w:top="1440" w:right="1440" w:bottom="1440" w:left="1440" w:header="720" w:footer="720" w:gutter="0"/>

</xml_diff>